<commit_message>
Semiconductor_study 008_N형 반도체와 P형 반도체 - 오타 수정
</commit_message>
<xml_diff>
--- a/Semiconductor_study/008_N형_반도체와_P형_반도체.docx
+++ b/Semiconductor_study/008_N형_반도체와_P형_반도체.docx
@@ -5,7 +5,6 @@
     <w:p>
       <w:pPr>
         <w:rPr>
-          <w:rFonts w:hint="eastAsia"/>
           <w:b/>
           <w:bCs/>
           <w:sz w:val="24"/>
@@ -177,9 +176,6 @@
     <w:p>
       <w:pPr>
         <w:jc w:val="left"/>
-        <w:rPr>
-          <w:rFonts w:hint="eastAsia"/>
-        </w:rPr>
       </w:pPr>
       <w:r>
         <w:rPr>
@@ -245,35 +241,24 @@
         <w:rPr>
           <w:rFonts w:asciiTheme="minorEastAsia" w:hAnsiTheme="minorEastAsia" w:hint="eastAsia"/>
         </w:rPr>
-        <w:t>→</w:t>
-      </w:r>
-      <w:r>
-        <w:rPr>
-          <w:rFonts w:asciiTheme="minorEastAsia" w:hAnsiTheme="minorEastAsia" w:hint="eastAsia"/>
+        <w:t xml:space="preserve">→ </w:t>
+      </w:r>
+      <w:r>
+        <w:rPr>
+          <w:rFonts w:asciiTheme="minorEastAsia" w:hAnsiTheme="minorEastAsia" w:hint="eastAsia"/>
+          <w:color w:val="FF0000"/>
+        </w:rPr>
+        <w:t>잉여전자가 전도대로 이동하면서 전류가 흐르게 됨</w:t>
+      </w:r>
+    </w:p>
+    <w:p>
+      <w:r>
+        <w:rPr>
+          <w:rFonts w:hint="eastAsia"/>
         </w:rPr>
         <w:t xml:space="preserve"> </w:t>
       </w:r>
       <w:r>
-        <w:rPr>
-          <w:rFonts w:asciiTheme="minorEastAsia" w:hAnsiTheme="minorEastAsia" w:hint="eastAsia"/>
-          <w:color w:val="FF0000"/>
-        </w:rPr>
-        <w:t>잉여전자가 전도대로 이동하면서 전류가 흐르게 됨</w:t>
-      </w:r>
-    </w:p>
-    <w:p>
-      <w:pPr>
-        <w:rPr>
-          <w:rFonts w:hint="eastAsia"/>
-        </w:rPr>
-      </w:pPr>
-      <w:r>
-        <w:rPr>
-          <w:rFonts w:hint="eastAsia"/>
-        </w:rPr>
-        <w:t xml:space="preserve"> </w:t>
-      </w:r>
-      <w:r>
         <w:t xml:space="preserve">- </w:t>
       </w:r>
       <w:r>
@@ -294,11 +279,6 @@
     </w:p>
     <w:p/>
     <w:p>
-      <w:pPr>
-        <w:rPr>
-          <w:rFonts w:hint="eastAsia"/>
-        </w:rPr>
-      </w:pPr>
       <w:r>
         <w:t>2</w:t>
       </w:r>
@@ -348,9 +328,6 @@
       <w:pPr>
         <w:ind w:firstLineChars="50" w:firstLine="100"/>
         <w:jc w:val="left"/>
-        <w:rPr>
-          <w:rFonts w:hint="eastAsia"/>
-        </w:rPr>
       </w:pPr>
       <w:r>
         <w:rPr>
@@ -431,22 +408,13 @@
         <w:rPr>
           <w:rFonts w:asciiTheme="minorEastAsia" w:hAnsiTheme="minorEastAsia" w:hint="eastAsia"/>
         </w:rPr>
-        <w:t>→</w:t>
-      </w:r>
-      <w:r>
-        <w:rPr>
-          <w:rFonts w:asciiTheme="minorEastAsia" w:hAnsiTheme="minorEastAsia" w:hint="eastAsia"/>
-        </w:rPr>
-        <w:t xml:space="preserve"> 전류를 흐르게 하는 이동 수단(캐리어)</w:t>
+        <w:t>→ 전류를 흐르게 하는 이동 수단(캐리어)</w:t>
       </w:r>
     </w:p>
     <w:p>
       <w:pPr>
         <w:ind w:firstLineChars="50" w:firstLine="100"/>
         <w:jc w:val="left"/>
-        <w:rPr>
-          <w:rFonts w:hint="eastAsia"/>
-        </w:rPr>
       </w:pPr>
       <w:r>
         <w:rPr>
@@ -550,9 +518,6 @@
         <w:wordWrap/>
         <w:autoSpaceDE/>
         <w:autoSpaceDN/>
-        <w:rPr>
-          <w:rFonts w:hint="eastAsia"/>
-        </w:rPr>
       </w:pPr>
       <w:r>
         <w:br w:type="page"/>
@@ -601,7 +566,7 @@
         <w:autoSpaceDE/>
         <w:autoSpaceDN/>
         <w:rPr>
-          <w:rFonts w:asciiTheme="minorEastAsia" w:hAnsiTheme="minorEastAsia" w:hint="eastAsia"/>
+          <w:rFonts w:asciiTheme="minorEastAsia" w:hAnsiTheme="minorEastAsia"/>
         </w:rPr>
       </w:pPr>
       <w:r>
@@ -632,7 +597,19 @@
         <w:rPr>
           <w:rFonts w:asciiTheme="minorEastAsia" w:hAnsiTheme="minorEastAsia" w:hint="eastAsia"/>
         </w:rPr>
-        <w:t>상대적으로 자유젅의 이동속도가 빠름</w:t>
+        <w:t>상대적으로 자유</w:t>
+      </w:r>
+      <w:r>
+        <w:rPr>
+          <w:rFonts w:asciiTheme="minorEastAsia" w:hAnsiTheme="minorEastAsia" w:hint="eastAsia"/>
+        </w:rPr>
+        <w:t>전자</w:t>
+      </w:r>
+      <w:r>
+        <w:rPr>
+          <w:rFonts w:asciiTheme="minorEastAsia" w:hAnsiTheme="minorEastAsia" w:hint="eastAsia"/>
+        </w:rPr>
+        <w:t>의 이동속도가 빠름</w:t>
       </w:r>
     </w:p>
     <w:p>
@@ -642,7 +619,7 @@
         <w:autoSpaceDE/>
         <w:autoSpaceDN/>
         <w:rPr>
-          <w:rFonts w:asciiTheme="minorEastAsia" w:hAnsiTheme="minorEastAsia" w:hint="eastAsia"/>
+          <w:rFonts w:asciiTheme="minorEastAsia" w:hAnsiTheme="minorEastAsia"/>
         </w:rPr>
       </w:pPr>
       <w:r>
@@ -769,9 +746,6 @@
         <w:wordWrap/>
         <w:autoSpaceDE/>
         <w:autoSpaceDN/>
-        <w:rPr>
-          <w:rFonts w:hint="eastAsia"/>
-        </w:rPr>
       </w:pPr>
       <w:r>
         <w:rPr>

</xml_diff>